<commit_message>
Commit on Mon 06/17/2019
</commit_message>
<xml_diff>
--- a/BaoCao_CNPM.docx
+++ b/BaoCao_CNPM.docx
@@ -2623,7 +2623,6 @@
             <w:r>
               <w:rPr>
                 <w:rStyle w:val="Hyperlink"/>
-                <w:b/>
                 <w:noProof/>
               </w:rPr>
               <w:t>1.</w:t>
@@ -2639,7 +2638,6 @@
             <w:r>
               <w:rPr>
                 <w:rStyle w:val="Hyperlink"/>
-                <w:b/>
                 <w:noProof/>
               </w:rPr>
               <w:t>Lý do chọn đề tài</w:t>
@@ -2711,7 +2709,6 @@
             <w:r>
               <w:rPr>
                 <w:rStyle w:val="Hyperlink"/>
-                <w:b/>
                 <w:noProof/>
               </w:rPr>
               <w:t>2.</w:t>
@@ -2727,7 +2724,6 @@
             <w:r>
               <w:rPr>
                 <w:rStyle w:val="Hyperlink"/>
-                <w:b/>
                 <w:noProof/>
               </w:rPr>
               <w:t>Mục đích thực hiện</w:t>
@@ -2799,7 +2795,6 @@
             <w:r>
               <w:rPr>
                 <w:rStyle w:val="Hyperlink"/>
-                <w:b/>
                 <w:noProof/>
               </w:rPr>
               <w:t>3.</w:t>
@@ -2815,7 +2810,6 @@
             <w:r>
               <w:rPr>
                 <w:rStyle w:val="Hyperlink"/>
-                <w:b/>
                 <w:noProof/>
               </w:rPr>
               <w:t>Phạm vi thực hiện</w:t>
@@ -2887,7 +2881,6 @@
             <w:r>
               <w:rPr>
                 <w:rStyle w:val="Hyperlink"/>
-                <w:b/>
                 <w:noProof/>
               </w:rPr>
               <w:t>4.</w:t>
@@ -2903,7 +2896,6 @@
             <w:r>
               <w:rPr>
                 <w:rStyle w:val="Hyperlink"/>
-                <w:b/>
                 <w:noProof/>
               </w:rPr>
               <w:t>Nội dung thực hiện</w:t>
@@ -2975,7 +2967,6 @@
             <w:r>
               <w:rPr>
                 <w:rStyle w:val="Hyperlink"/>
-                <w:b/>
                 <w:noProof/>
               </w:rPr>
               <w:t>5.</w:t>
@@ -2991,7 +2982,6 @@
             <w:r>
               <w:rPr>
                 <w:rStyle w:val="Hyperlink"/>
-                <w:b/>
                 <w:noProof/>
               </w:rPr>
               <w:t>Cấu trúc đề tài</w:t>
@@ -3133,7 +3123,6 @@
             <w:r>
               <w:rPr>
                 <w:rStyle w:val="Hyperlink"/>
-                <w:b/>
                 <w:noProof/>
               </w:rPr>
               <w:t>1.</w:t>
@@ -3149,7 +3138,6 @@
             <w:r>
               <w:rPr>
                 <w:rStyle w:val="Hyperlink"/>
-                <w:b/>
                 <w:noProof/>
               </w:rPr>
               <w:t>Nội dung nghiên cứu</w:t>
@@ -3221,7 +3209,6 @@
             <w:r>
               <w:rPr>
                 <w:rStyle w:val="Hyperlink"/>
-                <w:b/>
                 <w:noProof/>
               </w:rPr>
               <w:t>2.</w:t>
@@ -3237,7 +3224,6 @@
             <w:r>
               <w:rPr>
                 <w:rStyle w:val="Hyperlink"/>
-                <w:b/>
                 <w:noProof/>
               </w:rPr>
               <w:t>Ý nghĩa thực tiễn của đề tài</w:t>
@@ -3309,7 +3295,6 @@
             <w:r>
               <w:rPr>
                 <w:rStyle w:val="Hyperlink"/>
-                <w:b/>
                 <w:noProof/>
               </w:rPr>
               <w:t>3.</w:t>
@@ -3325,7 +3310,6 @@
             <w:r>
               <w:rPr>
                 <w:rStyle w:val="Hyperlink"/>
-                <w:b/>
                 <w:noProof/>
               </w:rPr>
               <w:t>Công cụ cài đặt và ngôn ngữ lập trình</w:t>
@@ -3397,7 +3381,6 @@
             <w:r>
               <w:rPr>
                 <w:rStyle w:val="Hyperlink"/>
-                <w:b/>
                 <w:noProof/>
               </w:rPr>
               <w:t>3.1</w:t>
@@ -3413,7 +3396,6 @@
             <w:r>
               <w:rPr>
                 <w:rStyle w:val="Hyperlink"/>
-                <w:b/>
                 <w:noProof/>
               </w:rPr>
               <w:t>Hệ quản trị CSDL SQL Server</w:t>
@@ -3485,7 +3467,6 @@
             <w:r>
               <w:rPr>
                 <w:rStyle w:val="Hyperlink"/>
-                <w:b/>
                 <w:noProof/>
               </w:rPr>
               <w:t>3.2</w:t>
@@ -3501,7 +3482,6 @@
             <w:r>
               <w:rPr>
                 <w:rStyle w:val="Hyperlink"/>
-                <w:b/>
                 <w:noProof/>
               </w:rPr>
               <w:t>Tổng quan về JAVA</w:t>
@@ -3573,7 +3553,6 @@
             <w:r>
               <w:rPr>
                 <w:rStyle w:val="Hyperlink"/>
-                <w:b/>
                 <w:noProof/>
               </w:rPr>
               <w:t>3.3</w:t>
@@ -3589,7 +3568,6 @@
             <w:r>
               <w:rPr>
                 <w:rStyle w:val="Hyperlink"/>
-                <w:b/>
                 <w:noProof/>
               </w:rPr>
               <w:t>Tổng quan về HTML</w:t>
@@ -3661,7 +3639,6 @@
             <w:r>
               <w:rPr>
                 <w:rStyle w:val="Hyperlink"/>
-                <w:b/>
                 <w:noProof/>
               </w:rPr>
               <w:t>3.4</w:t>
@@ -3677,7 +3654,6 @@
             <w:r>
               <w:rPr>
                 <w:rStyle w:val="Hyperlink"/>
-                <w:b/>
                 <w:noProof/>
               </w:rPr>
               <w:t>Mô hình MVC</w:t>
@@ -3819,7 +3795,6 @@
             <w:r>
               <w:rPr>
                 <w:rStyle w:val="Hyperlink"/>
-                <w:b/>
                 <w:noProof/>
               </w:rPr>
               <w:t>2.1</w:t>
@@ -3835,7 +3810,6 @@
             <w:r>
               <w:rPr>
                 <w:rStyle w:val="Hyperlink"/>
-                <w:b/>
                 <w:noProof/>
               </w:rPr>
               <w:t>Khái quát vấn đề</w:t>
@@ -3907,7 +3881,6 @@
             <w:r>
               <w:rPr>
                 <w:rStyle w:val="Hyperlink"/>
-                <w:b/>
                 <w:noProof/>
               </w:rPr>
               <w:t>2.1.1</w:t>
@@ -3923,7 +3896,6 @@
             <w:r>
               <w:rPr>
                 <w:rStyle w:val="Hyperlink"/>
-                <w:b/>
                 <w:noProof/>
               </w:rPr>
               <w:t>Tìm hiểu bài toán</w:t>
@@ -3995,7 +3967,6 @@
             <w:r>
               <w:rPr>
                 <w:rStyle w:val="Hyperlink"/>
-                <w:b/>
                 <w:noProof/>
               </w:rPr>
               <w:t>2.1.2</w:t>
@@ -4011,7 +3982,6 @@
             <w:r>
               <w:rPr>
                 <w:rStyle w:val="Hyperlink"/>
-                <w:b/>
                 <w:noProof/>
               </w:rPr>
               <w:t>Mô tả bài toán</w:t>
@@ -4083,7 +4053,6 @@
             <w:r>
               <w:rPr>
                 <w:rStyle w:val="Hyperlink"/>
-                <w:b/>
                 <w:noProof/>
               </w:rPr>
               <w:t>2.2</w:t>
@@ -4099,7 +4068,6 @@
             <w:r>
               <w:rPr>
                 <w:rStyle w:val="Hyperlink"/>
-                <w:b/>
                 <w:noProof/>
               </w:rPr>
               <w:t>Phân tích hệ thống chức năng</w:t>
@@ -4171,7 +4139,6 @@
             <w:r>
               <w:rPr>
                 <w:rStyle w:val="Hyperlink"/>
-                <w:b/>
                 <w:noProof/>
               </w:rPr>
               <w:t>2.3</w:t>
@@ -4187,7 +4154,6 @@
             <w:r>
               <w:rPr>
                 <w:rStyle w:val="Hyperlink"/>
-                <w:b/>
                 <w:noProof/>
               </w:rPr>
               <w:t>Mô hình Use Case</w:t>
@@ -4259,7 +4225,6 @@
             <w:r>
               <w:rPr>
                 <w:rStyle w:val="Hyperlink"/>
-                <w:b/>
                 <w:noProof/>
               </w:rPr>
               <w:t>2.4</w:t>
@@ -4275,7 +4240,6 @@
             <w:r>
               <w:rPr>
                 <w:rStyle w:val="Hyperlink"/>
-                <w:b/>
                 <w:noProof/>
               </w:rPr>
               <w:t>Thiết kế Cơ sở dữ liệu</w:t>
@@ -4347,7 +4311,6 @@
             <w:r>
               <w:rPr>
                 <w:rStyle w:val="Hyperlink"/>
-                <w:b/>
                 <w:noProof/>
               </w:rPr>
               <w:t>2.4.1</w:t>
@@ -4363,7 +4326,6 @@
             <w:r>
               <w:rPr>
                 <w:rStyle w:val="Hyperlink"/>
-                <w:b/>
                 <w:noProof/>
               </w:rPr>
               <w:t>Bảng Hóa đơn</w:t>
@@ -4435,7 +4397,6 @@
             <w:r>
               <w:rPr>
                 <w:rStyle w:val="Hyperlink"/>
-                <w:b/>
                 <w:noProof/>
               </w:rPr>
               <w:t>2.4.2</w:t>
@@ -4451,7 +4412,6 @@
             <w:r>
               <w:rPr>
                 <w:rStyle w:val="Hyperlink"/>
-                <w:b/>
                 <w:noProof/>
               </w:rPr>
               <w:t>Bảng Hợp đồng</w:t>
@@ -4523,7 +4483,6 @@
             <w:r>
               <w:rPr>
                 <w:rStyle w:val="Hyperlink"/>
-                <w:b/>
                 <w:noProof/>
               </w:rPr>
               <w:t>2.4.3</w:t>
@@ -4539,7 +4498,6 @@
             <w:r>
               <w:rPr>
                 <w:rStyle w:val="Hyperlink"/>
-                <w:b/>
                 <w:noProof/>
               </w:rPr>
               <w:t>Bảng Khu nhà</w:t>
@@ -4611,7 +4569,6 @@
             <w:r>
               <w:rPr>
                 <w:rStyle w:val="Hyperlink"/>
-                <w:b/>
                 <w:noProof/>
               </w:rPr>
               <w:t>2.4.4</w:t>
@@ -4627,7 +4584,6 @@
             <w:r>
               <w:rPr>
                 <w:rStyle w:val="Hyperlink"/>
-                <w:b/>
                 <w:noProof/>
               </w:rPr>
               <w:t>Bảng Kỷ luật khen thưởng</w:t>
@@ -4699,7 +4655,6 @@
             <w:r>
               <w:rPr>
                 <w:rStyle w:val="Hyperlink"/>
-                <w:b/>
                 <w:noProof/>
               </w:rPr>
               <w:t>2.4.5</w:t>
@@ -4715,7 +4670,6 @@
             <w:r>
               <w:rPr>
                 <w:rStyle w:val="Hyperlink"/>
-                <w:b/>
                 <w:noProof/>
               </w:rPr>
               <w:t>Bảng Liên hệ</w:t>
@@ -4787,7 +4741,6 @@
             <w:r>
               <w:rPr>
                 <w:rStyle w:val="Hyperlink"/>
-                <w:b/>
                 <w:noProof/>
               </w:rPr>
               <w:t>2.4.6</w:t>
@@ -4803,7 +4756,6 @@
             <w:r>
               <w:rPr>
                 <w:rStyle w:val="Hyperlink"/>
-                <w:b/>
                 <w:noProof/>
               </w:rPr>
               <w:t>Bảng Nhân viên</w:t>
@@ -4875,7 +4827,6 @@
             <w:r>
               <w:rPr>
                 <w:rStyle w:val="Hyperlink"/>
-                <w:b/>
                 <w:noProof/>
               </w:rPr>
               <w:t>2.4.7</w:t>
@@ -4891,7 +4842,6 @@
             <w:r>
               <w:rPr>
                 <w:rStyle w:val="Hyperlink"/>
-                <w:b/>
                 <w:noProof/>
               </w:rPr>
               <w:t>Bảng Phòng</w:t>
@@ -4963,7 +4913,6 @@
             <w:r>
               <w:rPr>
                 <w:rStyle w:val="Hyperlink"/>
-                <w:b/>
                 <w:noProof/>
               </w:rPr>
               <w:t>2.4.8</w:t>
@@ -4979,7 +4928,6 @@
             <w:r>
               <w:rPr>
                 <w:rStyle w:val="Hyperlink"/>
-                <w:b/>
                 <w:noProof/>
               </w:rPr>
               <w:t>Bảng Sinh Viên</w:t>
@@ -5051,7 +4999,6 @@
             <w:r>
               <w:rPr>
                 <w:rStyle w:val="Hyperlink"/>
-                <w:b/>
                 <w:noProof/>
               </w:rPr>
               <w:t>2.4.9</w:t>
@@ -5067,7 +5014,6 @@
             <w:r>
               <w:rPr>
                 <w:rStyle w:val="Hyperlink"/>
-                <w:b/>
                 <w:noProof/>
               </w:rPr>
               <w:t>Bảng Admin</w:t>
@@ -5139,7 +5085,6 @@
             <w:r>
               <w:rPr>
                 <w:rStyle w:val="Hyperlink"/>
-                <w:b/>
                 <w:noProof/>
               </w:rPr>
               <w:t>2.4.10</w:t>
@@ -5155,7 +5100,6 @@
             <w:r>
               <w:rPr>
                 <w:rStyle w:val="Hyperlink"/>
-                <w:b/>
                 <w:noProof/>
               </w:rPr>
               <w:t>Bảng Trường học</w:t>
@@ -5297,7 +5241,6 @@
             <w:r>
               <w:rPr>
                 <w:rStyle w:val="Hyperlink"/>
-                <w:b/>
                 <w:noProof/>
               </w:rPr>
               <w:t>3.1</w:t>
@@ -5313,7 +5256,6 @@
             <w:r>
               <w:rPr>
                 <w:rStyle w:val="Hyperlink"/>
-                <w:b/>
                 <w:noProof/>
               </w:rPr>
               <w:t>Xây dựng CSDL</w:t>
@@ -5386,7 +5328,6 @@
               <w:rPr>
                 <w:rStyle w:val="Hyperlink"/>
                 <w:rFonts w:eastAsiaTheme="majorEastAsia" w:cstheme="majorBidi"/>
-                <w:b/>
                 <w:noProof/>
               </w:rPr>
               <w:t>3.2.</w:t>
@@ -5403,7 +5344,6 @@
               <w:rPr>
                 <w:rStyle w:val="Hyperlink"/>
                 <w:rFonts w:eastAsiaTheme="majorEastAsia" w:cstheme="majorBidi"/>
-                <w:b/>
                 <w:noProof/>
               </w:rPr>
               <w:t>Giao diện trang Web</w:t>
@@ -5476,7 +5416,6 @@
               <w:rPr>
                 <w:rStyle w:val="Hyperlink"/>
                 <w:rFonts w:eastAsiaTheme="majorEastAsia" w:cstheme="majorBidi"/>
-                <w:b/>
                 <w:noProof/>
               </w:rPr>
               <w:t>3.2.1.</w:t>
@@ -5493,7 +5432,6 @@
               <w:rPr>
                 <w:rStyle w:val="Hyperlink"/>
                 <w:rFonts w:eastAsiaTheme="majorEastAsia" w:cstheme="majorBidi"/>
-                <w:b/>
                 <w:noProof/>
               </w:rPr>
               <w:t>Trang chủ</w:t>
@@ -5565,7 +5503,6 @@
             <w:r>
               <w:rPr>
                 <w:rStyle w:val="Hyperlink"/>
-                <w:b/>
                 <w:noProof/>
               </w:rPr>
               <w:t>3.2.2.</w:t>
@@ -5581,7 +5518,6 @@
             <w:r>
               <w:rPr>
                 <w:rStyle w:val="Hyperlink"/>
-                <w:b/>
                 <w:noProof/>
               </w:rPr>
               <w:t>Giao diện trang quản lý</w:t>
@@ -5652,7 +5588,6 @@
             <w:r>
               <w:rPr>
                 <w:rStyle w:val="Hyperlink"/>
-                <w:b/>
                 <w:noProof/>
               </w:rPr>
               <w:t>KẾT LUẬN</w:t>
@@ -5990,7 +5925,6 @@
         <w:p>
           <w:r>
             <w:rPr>
-              <w:b/>
               <w:bCs/>
               <w:noProof/>
             </w:rPr>
@@ -7722,21 +7656,7 @@
             <w:rStyle w:val="Hyperlink"/>
             <w:noProof/>
           </w:rPr>
-          <w:t>Hình  11 Quản lý li</w:t>
-        </w:r>
-        <w:r>
-          <w:rPr>
-            <w:rStyle w:val="Hyperlink"/>
-            <w:noProof/>
-          </w:rPr>
-          <w:t>ê</w:t>
-        </w:r>
-        <w:r>
-          <w:rPr>
-            <w:rStyle w:val="Hyperlink"/>
-            <w:noProof/>
-          </w:rPr>
-          <w:t>n hệ</w:t>
+          <w:t>Hình  11 Quản lý liên hệ</w:t>
         </w:r>
         <w:r>
           <w:rPr>
@@ -8606,7 +8526,15 @@
         <w:jc w:val="both"/>
       </w:pPr>
       <w:r>
-        <w:t xml:space="preserve">Ứng dụng những kiến thức đã được học và qua quá trình khảo sát thực tế, nhóm em đã quyết định chọn đề tài “ Xây dựng website quản lý phòng trọ sinh viên” áp dụng thực tiễn đã được học tại Viện Kỹ thuật và Công nghệ, trường Đại học Vinh cùng với đó là quá trình tìm hiểu các website quản lý phòng trọ trực tuyến khác để xây dựng website với mục đích giúp các chủ phòng trọ: </w:t>
+        <w:t xml:space="preserve">Ứng dụng những kiến thức đã được học và qua quá trình khảo sát thực tế, nhóm em đã quyết định chọn đề tài </w:t>
+      </w:r>
+      <w:proofErr w:type="gramStart"/>
+      <w:r>
+        <w:t>“ Xây</w:t>
+      </w:r>
+      <w:proofErr w:type="gramEnd"/>
+      <w:r>
+        <w:t xml:space="preserve"> dựng website quản lý phòng trọ sinh viên” áp dụng thực tiễn đã được học tại Viện Kỹ thuật và Công nghệ, trường Đại học Vinh cùng với đó là quá trình tìm hiểu các website quản lý phòng trọ trực tuyến khác để xây dựng website với mục đích giúp các chủ phòng trọ: </w:t>
       </w:r>
     </w:p>
     <w:p>
@@ -9090,6 +9018,7 @@
           <w:numId w:val="5"/>
         </w:numPr>
         <w:spacing w:before="120" w:after="120" w:line="312" w:lineRule="auto"/>
+        <w:ind w:left="360"/>
         <w:outlineLvl w:val="1"/>
         <w:rPr>
           <w:b/>
@@ -9112,7 +9041,7 @@
           <w:numId w:val="31"/>
         </w:numPr>
         <w:spacing w:before="120" w:after="120" w:line="312" w:lineRule="auto"/>
-        <w:ind w:left="993" w:hanging="284"/>
+        <w:ind w:left="716" w:hanging="284"/>
         <w:jc w:val="both"/>
         <w:rPr>
           <w:rFonts w:cs="Times New Roman"/>
@@ -9142,7 +9071,7 @@
           <w:numId w:val="31"/>
         </w:numPr>
         <w:spacing w:before="120" w:after="120" w:line="312" w:lineRule="auto"/>
-        <w:ind w:left="993" w:hanging="284"/>
+        <w:ind w:left="716" w:hanging="284"/>
         <w:jc w:val="both"/>
         <w:rPr>
           <w:rFonts w:cs="Times New Roman"/>
@@ -9165,7 +9094,7 @@
           <w:numId w:val="31"/>
         </w:numPr>
         <w:spacing w:before="120" w:after="120" w:line="312" w:lineRule="auto"/>
-        <w:ind w:left="993" w:hanging="284"/>
+        <w:ind w:left="716" w:hanging="284"/>
         <w:jc w:val="both"/>
         <w:rPr>
           <w:rFonts w:cs="Times New Roman"/>
@@ -9188,7 +9117,7 @@
           <w:numId w:val="31"/>
         </w:numPr>
         <w:spacing w:before="120" w:after="120" w:line="312" w:lineRule="auto"/>
-        <w:ind w:left="993" w:hanging="284"/>
+        <w:ind w:left="716" w:hanging="284"/>
         <w:jc w:val="both"/>
         <w:rPr>
           <w:rFonts w:cs="Times New Roman"/>
@@ -9211,6 +9140,7 @@
           <w:numId w:val="5"/>
         </w:numPr>
         <w:spacing w:before="120" w:after="120" w:line="240" w:lineRule="auto"/>
+        <w:ind w:left="360"/>
         <w:outlineLvl w:val="1"/>
         <w:rPr>
           <w:b/>
@@ -9232,6 +9162,7 @@
           <w:ilvl w:val="0"/>
           <w:numId w:val="32"/>
         </w:numPr>
+        <w:ind w:left="648"/>
         <w:outlineLvl w:val="9"/>
         <w:rPr>
           <w:i/>
@@ -9280,7 +9211,7 @@
           <w:numId w:val="33"/>
         </w:numPr>
         <w:spacing w:before="120" w:after="120" w:line="312" w:lineRule="auto"/>
-        <w:ind w:left="993" w:hanging="284"/>
+        <w:ind w:left="716" w:hanging="284"/>
         <w:jc w:val="both"/>
         <w:rPr>
           <w:rFonts w:cs="Times New Roman"/>
@@ -9331,7 +9262,7 @@
           <w:numId w:val="33"/>
         </w:numPr>
         <w:spacing w:before="120" w:after="120" w:line="312" w:lineRule="auto"/>
-        <w:ind w:left="993" w:hanging="284"/>
+        <w:ind w:left="716" w:hanging="284"/>
         <w:jc w:val="both"/>
       </w:pPr>
       <w:r>
@@ -9370,7 +9301,7 @@
           <w:ilvl w:val="0"/>
           <w:numId w:val="34"/>
         </w:numPr>
-        <w:ind w:hanging="294"/>
+        <w:ind w:left="582" w:hanging="294"/>
         <w:outlineLvl w:val="9"/>
         <w:rPr>
           <w:i/>
@@ -9407,7 +9338,7 @@
           <w:numId w:val="35"/>
         </w:numPr>
         <w:spacing w:before="120" w:after="120" w:line="312" w:lineRule="auto"/>
-        <w:ind w:left="993" w:hanging="284"/>
+        <w:ind w:left="716" w:hanging="284"/>
         <w:jc w:val="both"/>
       </w:pPr>
       <w:r>
@@ -9422,6 +9353,7 @@
           <w:numId w:val="5"/>
         </w:numPr>
         <w:spacing w:before="120" w:after="120" w:line="312" w:lineRule="auto"/>
+        <w:ind w:left="360"/>
         <w:outlineLvl w:val="1"/>
         <w:rPr>
           <w:b/>
@@ -9444,6 +9376,7 @@
           <w:numId w:val="5"/>
         </w:numPr>
         <w:spacing w:before="120" w:after="120" w:line="312" w:lineRule="auto"/>
+        <w:ind w:left="720"/>
         <w:outlineLvl w:val="2"/>
         <w:rPr>
           <w:b/>
@@ -9461,6 +9394,7 @@
     <w:p>
       <w:pPr>
         <w:pStyle w:val="ListParagraph"/>
+        <w:ind w:left="432"/>
         <w:rPr>
           <w:bCs/>
         </w:rPr>
@@ -9475,6 +9409,7 @@
     <w:p>
       <w:pPr>
         <w:pStyle w:val="ListParagraph"/>
+        <w:ind w:left="432"/>
         <w:rPr>
           <w:bCs/>
         </w:rPr>
@@ -9489,6 +9424,7 @@
     <w:p>
       <w:pPr>
         <w:pStyle w:val="ListParagraph"/>
+        <w:ind w:left="432"/>
         <w:rPr>
           <w:bCs/>
         </w:rPr>
@@ -9508,7 +9444,7 @@
           <w:numId w:val="6"/>
         </w:numPr>
         <w:spacing w:before="120" w:after="120" w:line="312" w:lineRule="auto"/>
-        <w:ind w:left="792"/>
+        <w:ind w:left="360"/>
         <w:rPr>
           <w:bCs/>
         </w:rPr>
@@ -9523,6 +9459,7 @@
     <w:p>
       <w:pPr>
         <w:pStyle w:val="ListParagraph"/>
+        <w:ind w:left="432"/>
         <w:rPr>
           <w:bCs/>
         </w:rPr>
@@ -9537,6 +9474,7 @@
     <w:p>
       <w:pPr>
         <w:pStyle w:val="ListParagraph"/>
+        <w:ind w:left="432"/>
         <w:rPr>
           <w:bCs/>
         </w:rPr>
@@ -9551,6 +9489,7 @@
     <w:p>
       <w:pPr>
         <w:pStyle w:val="ListParagraph"/>
+        <w:ind w:left="432"/>
         <w:rPr>
           <w:bCs/>
         </w:rPr>
@@ -9565,6 +9504,7 @@
     <w:p>
       <w:pPr>
         <w:pStyle w:val="ListParagraph"/>
+        <w:ind w:left="432"/>
         <w:rPr>
           <w:bCs/>
         </w:rPr>
@@ -9584,7 +9524,7 @@
           <w:numId w:val="6"/>
         </w:numPr>
         <w:spacing w:before="120" w:after="120" w:line="312" w:lineRule="auto"/>
-        <w:ind w:left="792"/>
+        <w:ind w:left="360"/>
         <w:rPr>
           <w:bCs/>
         </w:rPr>
@@ -9599,6 +9539,7 @@
     <w:p>
       <w:pPr>
         <w:pStyle w:val="ListParagraph"/>
+        <w:ind w:left="432"/>
         <w:rPr>
           <w:bCs/>
         </w:rPr>
@@ -9613,6 +9554,7 @@
     <w:p>
       <w:pPr>
         <w:pStyle w:val="ListParagraph"/>
+        <w:ind w:left="432"/>
         <w:rPr>
           <w:bCs/>
         </w:rPr>
@@ -9632,7 +9574,7 @@
           <w:numId w:val="5"/>
         </w:numPr>
         <w:spacing w:before="120" w:after="120" w:line="312" w:lineRule="auto"/>
-        <w:ind w:left="851"/>
+        <w:ind w:left="720"/>
         <w:outlineLvl w:val="2"/>
         <w:rPr>
           <w:b/>
@@ -9691,7 +9633,7 @@
           <w:numId w:val="7"/>
         </w:numPr>
         <w:spacing w:before="120" w:after="120" w:line="312" w:lineRule="auto"/>
-        <w:ind w:left="530"/>
+        <w:ind w:left="360"/>
         <w:jc w:val="both"/>
         <w:rPr>
           <w:rFonts w:cs="Times New Roman"/>
@@ -9727,7 +9669,7 @@
     </w:p>
     <w:p>
       <w:pPr>
-        <w:ind w:left="-113" w:firstLine="720"/>
+        <w:ind w:firstLine="530"/>
         <w:jc w:val="both"/>
         <w:rPr>
           <w:rFonts w:cs="Times New Roman"/>
@@ -9852,7 +9794,7 @@
           <w:numId w:val="7"/>
         </w:numPr>
         <w:spacing w:before="120" w:after="120" w:line="312" w:lineRule="auto"/>
-        <w:ind w:left="530"/>
+        <w:ind w:left="360"/>
         <w:jc w:val="both"/>
         <w:rPr>
           <w:rFonts w:cs="Times New Roman"/>
@@ -9872,6 +9814,24 @@
     <w:p>
       <w:pPr>
         <w:pStyle w:val="ListParagraph"/>
+        <w:ind w:left="0"/>
+        <w:jc w:val="both"/>
+        <w:rPr>
+          <w:rFonts w:cs="Times New Roman"/>
+          <w:szCs w:val="26"/>
+        </w:rPr>
+      </w:pPr>
+      <w:r>
+        <w:rPr>
+          <w:rFonts w:cs="Times New Roman"/>
+          <w:szCs w:val="26"/>
+        </w:rPr>
+        <w:t>Java được sử dụng với các mục đích sau:</w:t>
+      </w:r>
+    </w:p>
+    <w:p>
+      <w:pPr>
+        <w:pStyle w:val="ListParagraph"/>
         <w:ind w:left="432"/>
         <w:jc w:val="both"/>
         <w:rPr>
@@ -9884,13 +9844,13 @@
           <w:rFonts w:cs="Times New Roman"/>
           <w:szCs w:val="26"/>
         </w:rPr>
-        <w:t>Java được sử dụng với các mục đích sau:</w:t>
+        <w:t>- Phát triển ứng dụng cho các thiết bị điện tử thông minh, các ứng dụng cho doanh nghiệp với quy mô lớn.</w:t>
       </w:r>
     </w:p>
     <w:p>
       <w:pPr>
         <w:pStyle w:val="ListParagraph"/>
-        <w:ind w:left="737"/>
+        <w:ind w:left="432"/>
         <w:jc w:val="both"/>
         <w:rPr>
           <w:rFonts w:cs="Times New Roman"/>
@@ -9902,31 +9862,13 @@
           <w:rFonts w:cs="Times New Roman"/>
           <w:szCs w:val="26"/>
         </w:rPr>
-        <w:t>- Phát triển ứng dụng cho các thiết bị điện tử thông minh, các ứng dụng cho doanh nghiệp với quy mô lớn.</w:t>
+        <w:t>- Tạo các trang Web có nội dung động, nâng cao chức năng của server.</w:t>
       </w:r>
     </w:p>
     <w:p>
       <w:pPr>
         <w:pStyle w:val="ListParagraph"/>
-        <w:ind w:left="737"/>
-        <w:jc w:val="both"/>
-        <w:rPr>
-          <w:rFonts w:cs="Times New Roman"/>
-          <w:szCs w:val="26"/>
-        </w:rPr>
-      </w:pPr>
-      <w:r>
-        <w:rPr>
-          <w:rFonts w:cs="Times New Roman"/>
-          <w:szCs w:val="26"/>
-        </w:rPr>
-        <w:t>- Tạo các trang Web có nội dung động, nâng cao chức năng của server.</w:t>
-      </w:r>
-    </w:p>
-    <w:p>
-      <w:pPr>
-        <w:pStyle w:val="ListParagraph"/>
-        <w:ind w:left="737"/>
+        <w:ind w:left="432"/>
         <w:jc w:val="both"/>
         <w:rPr>
           <w:rFonts w:cs="Times New Roman"/>
@@ -10890,7 +10832,21 @@
         <w:rPr>
           <w:bCs/>
         </w:rPr>
-        <w:t>Thông tin phòng: mã phòng, mã khu nhà,  tên phòng, số người hiện tại, số người tối đa.</w:t>
+        <w:t xml:space="preserve">Thông tin phòng: mã phòng, mã khu </w:t>
+      </w:r>
+      <w:proofErr w:type="gramStart"/>
+      <w:r>
+        <w:rPr>
+          <w:bCs/>
+        </w:rPr>
+        <w:t>nhà,  tên</w:t>
+      </w:r>
+      <w:proofErr w:type="gramEnd"/>
+      <w:r>
+        <w:rPr>
+          <w:bCs/>
+        </w:rPr>
+        <w:t xml:space="preserve"> phòng, số người hiện tại, số người tối đa.</w:t>
       </w:r>
     </w:p>
     <w:p>
@@ -11143,7 +11099,27 @@
           <w:iCs/>
           <w:szCs w:val="26"/>
         </w:rPr>
-        <w:t xml:space="preserve">. Mỗi tác nhân sẽ có một vai trò khác nhau trong hệ thống; Hiện tại chúng ta có các tác nhân : Admin, User. Admin có quyền quản lý tất cả như quản lý user, nhân viên, hợp đồng, hóa đơn…. User có quyền đăng nhập, </w:t>
+        <w:t xml:space="preserve">. Mỗi tác nhân sẽ có một vai trò khác nhau trong hệ thống; Hiện tại chúng ta có các tác </w:t>
+      </w:r>
+      <w:proofErr w:type="gramStart"/>
+      <w:r>
+        <w:rPr>
+          <w:rFonts w:cs="Times New Roman"/>
+          <w:bCs/>
+          <w:iCs/>
+          <w:szCs w:val="26"/>
+        </w:rPr>
+        <w:t>nhân :</w:t>
+      </w:r>
+      <w:proofErr w:type="gramEnd"/>
+      <w:r>
+        <w:rPr>
+          <w:rFonts w:cs="Times New Roman"/>
+          <w:bCs/>
+          <w:iCs/>
+          <w:szCs w:val="26"/>
+        </w:rPr>
+        <w:t xml:space="preserve"> Admin, User. Admin có quyền quản lý tất cả như quản lý user, nhân viên, hợp đồng, hóa đơn…. User có quyền đăng nhập, </w:t>
       </w:r>
       <w:r>
         <w:rPr>
@@ -11325,35 +11301,23 @@
                 <w:rFonts w:cs="Times New Roman"/>
                 <w:szCs w:val="26"/>
               </w:rPr>
-              <w:t>Có quyền xem chi tiết, tìm kiếm, cập nhật, thêm mới, xóa,… USER</w:t>
-            </w:r>
-          </w:p>
-          <w:p>
-            <w:pPr>
-              <w:rPr>
-                <w:rFonts w:cs="Times New Roman"/>
-              </w:rPr>
-            </w:pPr>
+              <w:t xml:space="preserve">Có quyền xem chi tiết, tìm kiếm, cập nhật, thêm mới, </w:t>
+            </w:r>
+            <w:proofErr w:type="gramStart"/>
             <w:r>
               <w:rPr>
                 <w:rFonts w:cs="Times New Roman"/>
                 <w:szCs w:val="26"/>
               </w:rPr>
-              <w:t>Có quyền xem chi tiết,tìm kiếm, cập nhật, thêm mới, xóa,… SINH VIÊN</w:t>
-            </w:r>
-          </w:p>
-          <w:p>
-            <w:pPr>
-              <w:rPr>
-                <w:rFonts w:cs="Times New Roman"/>
-              </w:rPr>
-            </w:pPr>
+              <w:t>xóa,…</w:t>
+            </w:r>
+            <w:proofErr w:type="gramEnd"/>
             <w:r>
               <w:rPr>
                 <w:rFonts w:cs="Times New Roman"/>
                 <w:szCs w:val="26"/>
               </w:rPr>
-              <w:t>Có quyền xem chi tiết,tìm kiếm, cập nhật, thêm mới, xóa,… NHÂN VIÊN</w:t>
+              <w:t xml:space="preserve"> USER</w:t>
             </w:r>
           </w:p>
           <w:p>
@@ -11367,35 +11331,23 @@
                 <w:rFonts w:cs="Times New Roman"/>
                 <w:szCs w:val="26"/>
               </w:rPr>
-              <w:t>Có quyền xem chi tiết,tìm kiếm, cập nhật, thêm mới, xóa,… KHU NHÀ</w:t>
-            </w:r>
-          </w:p>
-          <w:p>
-            <w:pPr>
-              <w:rPr>
-                <w:rFonts w:cs="Times New Roman"/>
-              </w:rPr>
-            </w:pPr>
+              <w:t xml:space="preserve">Có quyền xem chi </w:t>
+            </w:r>
+            <w:proofErr w:type="gramStart"/>
             <w:r>
               <w:rPr>
                 <w:rFonts w:cs="Times New Roman"/>
                 <w:szCs w:val="26"/>
               </w:rPr>
-              <w:t>Có quyền xem chi tiết,tìm kiếm, cập nhật, thêm mới, xóa,… PHÒNG Ở</w:t>
-            </w:r>
-          </w:p>
-          <w:p>
-            <w:pPr>
-              <w:rPr>
-                <w:rFonts w:cs="Times New Roman"/>
-              </w:rPr>
-            </w:pPr>
+              <w:t>tiết,tìm</w:t>
+            </w:r>
+            <w:proofErr w:type="gramEnd"/>
             <w:r>
               <w:rPr>
                 <w:rFonts w:cs="Times New Roman"/>
                 <w:szCs w:val="26"/>
               </w:rPr>
-              <w:t>Có quyền xem chi tiết,tìm kiếm, cập nhật, thêm mới, xóa,… HỢP ĐỒNG</w:t>
+              <w:t xml:space="preserve"> kiếm, cập nhật, thêm mới, xóa,… SINH VIÊN</w:t>
             </w:r>
           </w:p>
           <w:p>
@@ -11409,36 +11361,23 @@
                 <w:rFonts w:cs="Times New Roman"/>
                 <w:szCs w:val="26"/>
               </w:rPr>
-              <w:t>Có quyền xem chi tiết,tìm kiếm, cập nhật, thêm mới, xóa,… TRƯỜNG HỌC</w:t>
-            </w:r>
-          </w:p>
-          <w:p>
-            <w:pPr>
-              <w:rPr>
-                <w:rFonts w:cs="Times New Roman"/>
-              </w:rPr>
-            </w:pPr>
+              <w:t xml:space="preserve">Có quyền xem chi </w:t>
+            </w:r>
+            <w:proofErr w:type="gramStart"/>
             <w:r>
               <w:rPr>
                 <w:rFonts w:cs="Times New Roman"/>
                 <w:szCs w:val="26"/>
               </w:rPr>
-              <w:t>Có quyền xem chi tiết,tìm kiếm, cập nhật, thêm mới, xóa,… KHEN THƯỞNG KỶ LUẬT</w:t>
-            </w:r>
-          </w:p>
-          <w:p>
-            <w:pPr>
-              <w:rPr>
-                <w:rFonts w:cs="Times New Roman"/>
-              </w:rPr>
-            </w:pPr>
+              <w:t>tiết,tìm</w:t>
+            </w:r>
+            <w:proofErr w:type="gramEnd"/>
             <w:r>
               <w:rPr>
                 <w:rFonts w:cs="Times New Roman"/>
                 <w:szCs w:val="26"/>
               </w:rPr>
-              <w:lastRenderedPageBreak/>
-              <w:t>Có quyền xem chi tiết,tìm kiếm, cập nhật, thêm mới, xóa,… HÓA ĐƠN</w:t>
+              <w:t xml:space="preserve"> kiếm, cập nhật, thêm mới, xóa,… NHÂN VIÊN</w:t>
             </w:r>
           </w:p>
           <w:p>
@@ -11452,7 +11391,204 @@
                 <w:rFonts w:cs="Times New Roman"/>
                 <w:szCs w:val="26"/>
               </w:rPr>
-              <w:t>Có quyền xem chi tiết,tìm kiếm, cập nhật, thêm mới, xóa,… LIÊN HỆ</w:t>
+              <w:t xml:space="preserve">Có quyền xem chi </w:t>
+            </w:r>
+            <w:proofErr w:type="gramStart"/>
+            <w:r>
+              <w:rPr>
+                <w:rFonts w:cs="Times New Roman"/>
+                <w:szCs w:val="26"/>
+              </w:rPr>
+              <w:t>tiết,tìm</w:t>
+            </w:r>
+            <w:proofErr w:type="gramEnd"/>
+            <w:r>
+              <w:rPr>
+                <w:rFonts w:cs="Times New Roman"/>
+                <w:szCs w:val="26"/>
+              </w:rPr>
+              <w:t xml:space="preserve"> kiếm, cập nhật, thêm mới, xóa,… KHU NHÀ</w:t>
+            </w:r>
+          </w:p>
+          <w:p>
+            <w:pPr>
+              <w:rPr>
+                <w:rFonts w:cs="Times New Roman"/>
+              </w:rPr>
+            </w:pPr>
+            <w:r>
+              <w:rPr>
+                <w:rFonts w:cs="Times New Roman"/>
+                <w:szCs w:val="26"/>
+              </w:rPr>
+              <w:t xml:space="preserve">Có quyền xem chi </w:t>
+            </w:r>
+            <w:proofErr w:type="gramStart"/>
+            <w:r>
+              <w:rPr>
+                <w:rFonts w:cs="Times New Roman"/>
+                <w:szCs w:val="26"/>
+              </w:rPr>
+              <w:t>tiết,tìm</w:t>
+            </w:r>
+            <w:proofErr w:type="gramEnd"/>
+            <w:r>
+              <w:rPr>
+                <w:rFonts w:cs="Times New Roman"/>
+                <w:szCs w:val="26"/>
+              </w:rPr>
+              <w:t xml:space="preserve"> kiếm, cập nhật, thêm mới, xóa,… PHÒNG Ở</w:t>
+            </w:r>
+          </w:p>
+          <w:p>
+            <w:pPr>
+              <w:rPr>
+                <w:rFonts w:cs="Times New Roman"/>
+              </w:rPr>
+            </w:pPr>
+            <w:r>
+              <w:rPr>
+                <w:rFonts w:cs="Times New Roman"/>
+                <w:szCs w:val="26"/>
+              </w:rPr>
+              <w:t xml:space="preserve">Có quyền xem chi </w:t>
+            </w:r>
+            <w:proofErr w:type="gramStart"/>
+            <w:r>
+              <w:rPr>
+                <w:rFonts w:cs="Times New Roman"/>
+                <w:szCs w:val="26"/>
+              </w:rPr>
+              <w:t>tiết,tìm</w:t>
+            </w:r>
+            <w:proofErr w:type="gramEnd"/>
+            <w:r>
+              <w:rPr>
+                <w:rFonts w:cs="Times New Roman"/>
+                <w:szCs w:val="26"/>
+              </w:rPr>
+              <w:t xml:space="preserve"> kiếm, cập nhật, thêm mới, xóa,… HỢP ĐỒNG</w:t>
+            </w:r>
+          </w:p>
+          <w:p>
+            <w:pPr>
+              <w:rPr>
+                <w:rFonts w:cs="Times New Roman"/>
+              </w:rPr>
+            </w:pPr>
+            <w:r>
+              <w:rPr>
+                <w:rFonts w:cs="Times New Roman"/>
+                <w:szCs w:val="26"/>
+              </w:rPr>
+              <w:t xml:space="preserve">Có quyền xem chi </w:t>
+            </w:r>
+            <w:proofErr w:type="gramStart"/>
+            <w:r>
+              <w:rPr>
+                <w:rFonts w:cs="Times New Roman"/>
+                <w:szCs w:val="26"/>
+              </w:rPr>
+              <w:t>tiết,tìm</w:t>
+            </w:r>
+            <w:proofErr w:type="gramEnd"/>
+            <w:r>
+              <w:rPr>
+                <w:rFonts w:cs="Times New Roman"/>
+                <w:szCs w:val="26"/>
+              </w:rPr>
+              <w:t xml:space="preserve"> kiếm, cập nhật, thêm mới, xóa,… TRƯỜNG HỌC</w:t>
+            </w:r>
+          </w:p>
+          <w:p>
+            <w:pPr>
+              <w:rPr>
+                <w:rFonts w:cs="Times New Roman"/>
+              </w:rPr>
+            </w:pPr>
+            <w:r>
+              <w:rPr>
+                <w:rFonts w:cs="Times New Roman"/>
+                <w:szCs w:val="26"/>
+              </w:rPr>
+              <w:t xml:space="preserve">Có quyền xem chi </w:t>
+            </w:r>
+            <w:proofErr w:type="gramStart"/>
+            <w:r>
+              <w:rPr>
+                <w:rFonts w:cs="Times New Roman"/>
+                <w:szCs w:val="26"/>
+              </w:rPr>
+              <w:t>tiết,tìm</w:t>
+            </w:r>
+            <w:proofErr w:type="gramEnd"/>
+            <w:r>
+              <w:rPr>
+                <w:rFonts w:cs="Times New Roman"/>
+                <w:szCs w:val="26"/>
+              </w:rPr>
+              <w:t xml:space="preserve"> kiếm, cập nhật, thêm mới, xóa,… KHEN THƯỞNG KỶ LUẬT</w:t>
+            </w:r>
+          </w:p>
+          <w:p>
+            <w:pPr>
+              <w:rPr>
+                <w:rFonts w:cs="Times New Roman"/>
+              </w:rPr>
+            </w:pPr>
+            <w:r>
+              <w:rPr>
+                <w:rFonts w:cs="Times New Roman"/>
+                <w:szCs w:val="26"/>
+              </w:rPr>
+              <w:lastRenderedPageBreak/>
+              <w:t xml:space="preserve">Có quyền xem chi </w:t>
+            </w:r>
+            <w:proofErr w:type="gramStart"/>
+            <w:r>
+              <w:rPr>
+                <w:rFonts w:cs="Times New Roman"/>
+                <w:szCs w:val="26"/>
+              </w:rPr>
+              <w:t>tiết,tìm</w:t>
+            </w:r>
+            <w:proofErr w:type="gramEnd"/>
+            <w:r>
+              <w:rPr>
+                <w:rFonts w:cs="Times New Roman"/>
+                <w:szCs w:val="26"/>
+              </w:rPr>
+              <w:t xml:space="preserve"> kiếm, cập nhật, thêm mới, xóa,… HÓA ĐƠN</w:t>
+            </w:r>
+          </w:p>
+          <w:p>
+            <w:pPr>
+              <w:rPr>
+                <w:rFonts w:cs="Times New Roman"/>
+              </w:rPr>
+            </w:pPr>
+            <w:r>
+              <w:rPr>
+                <w:rFonts w:cs="Times New Roman"/>
+                <w:szCs w:val="26"/>
+              </w:rPr>
+              <w:t xml:space="preserve">Có quyền xem chi </w:t>
+            </w:r>
+            <w:proofErr w:type="gramStart"/>
+            <w:r>
+              <w:rPr>
+                <w:rFonts w:cs="Times New Roman"/>
+                <w:szCs w:val="26"/>
+              </w:rPr>
+              <w:t>tiết,tìm</w:t>
+            </w:r>
+            <w:proofErr w:type="gramEnd"/>
+            <w:r>
+              <w:rPr>
+                <w:rFonts w:cs="Times New Roman"/>
+                <w:szCs w:val="26"/>
+              </w:rPr>
+              <w:t xml:space="preserve"> kiếm, cập nhật, thêm mới, xóa,… LIÊN HỆ</w:t>
             </w:r>
           </w:p>
         </w:tc>
@@ -11489,6 +11625,7 @@
                 <w:szCs w:val="26"/>
                 <w:u w:val="single"/>
               </w:rPr>
+              <w:lastRenderedPageBreak/>
               <w:t>User</w:t>
             </w:r>
           </w:p>
@@ -11540,8 +11677,8 @@
           <w:lang w:val="en-US"/>
         </w:rPr>
       </w:pPr>
-      <w:bookmarkStart w:id="47" w:name="_Toc11692364"/>
-      <w:bookmarkStart w:id="48" w:name="_Toc11693987"/>
+      <w:bookmarkStart w:id="47" w:name="_Toc11693987"/>
+      <w:bookmarkStart w:id="48" w:name="_Toc11692364"/>
       <w:r>
         <w:t xml:space="preserve">Bảng  </w:t>
       </w:r>
@@ -11569,7 +11706,7 @@
         </w:rPr>
         <w:t xml:space="preserve"> Mô tả hệ thống chức năng</w:t>
       </w:r>
-      <w:bookmarkEnd w:id="48"/>
+      <w:bookmarkEnd w:id="47"/>
     </w:p>
     <w:p>
       <w:pPr>
@@ -11591,7 +11728,7 @@
         </w:rPr>
         <w:t>Mô hình Use Case</w:t>
       </w:r>
-      <w:bookmarkEnd w:id="47"/>
+      <w:bookmarkEnd w:id="48"/>
     </w:p>
     <w:p>
       <w:pPr>
@@ -11620,6 +11757,7 @@
           <w:numId w:val="41"/>
         </w:numPr>
         <w:spacing w:before="120" w:after="120" w:line="312" w:lineRule="auto"/>
+        <w:ind w:left="360"/>
         <w:rPr>
           <w:b/>
         </w:rPr>
@@ -11738,11 +11876,32 @@
     <w:p>
       <w:pPr>
         <w:pStyle w:val="ListParagraph"/>
+        <w:spacing w:before="120" w:after="120" w:line="312" w:lineRule="auto"/>
+        <w:ind w:left="0"/>
+        <w:rPr>
+          <w:b/>
+        </w:rPr>
+      </w:pPr>
+    </w:p>
+    <w:p>
+      <w:pPr>
+        <w:pStyle w:val="ListParagraph"/>
+        <w:spacing w:before="120" w:after="120" w:line="312" w:lineRule="auto"/>
+        <w:ind w:left="0"/>
+        <w:rPr>
+          <w:b/>
+        </w:rPr>
+      </w:pPr>
+    </w:p>
+    <w:p>
+      <w:pPr>
+        <w:pStyle w:val="ListParagraph"/>
         <w:numPr>
           <w:ilvl w:val="0"/>
           <w:numId w:val="41"/>
         </w:numPr>
         <w:spacing w:before="120" w:after="120" w:line="312" w:lineRule="auto"/>
+        <w:ind w:left="360"/>
         <w:rPr>
           <w:b/>
         </w:rPr>
@@ -11761,15 +11920,16 @@
         <w:keepNext/>
         <w:spacing w:before="120" w:after="120" w:line="312" w:lineRule="auto"/>
         <w:ind w:left="0"/>
+        <w:jc w:val="center"/>
       </w:pPr>
       <w:r>
         <w:rPr>
           <w:noProof/>
         </w:rPr>
         <w:drawing>
-          <wp:inline distT="0" distB="0" distL="0" distR="0" wp14:anchorId="2A37F432" wp14:editId="75716D0D">
-            <wp:extent cx="5611389" cy="2861310"/>
-            <wp:effectExtent l="0" t="0" r="8890" b="0"/>
+          <wp:inline distT="0" distB="0" distL="0" distR="0" wp14:anchorId="2A37F432" wp14:editId="22C4DFDB">
+            <wp:extent cx="5486400" cy="2797577"/>
+            <wp:effectExtent l="0" t="0" r="0" b="3175"/>
             <wp:docPr id="18" name="Picture 7"/>
             <wp:cNvGraphicFramePr>
               <a:graphicFrameLocks xmlns:a="http://schemas.openxmlformats.org/drawingml/2006/main" noChangeAspect="1"/>
@@ -11798,7 +11958,7 @@
                   <pic:spPr bwMode="auto">
                     <a:xfrm>
                       <a:off x="0" y="0"/>
-                      <a:ext cx="5619966" cy="2865683"/>
+                      <a:ext cx="5486400" cy="2797577"/>
                     </a:xfrm>
                     <a:prstGeom prst="rect">
                       <a:avLst/>
@@ -11815,7 +11975,6 @@
       <w:pPr>
         <w:pStyle w:val="Caption"/>
         <w:rPr>
-          <w:b/>
           <w:lang w:val="en-US"/>
         </w:rPr>
       </w:pPr>
@@ -11849,26 +12008,7 @@
       </w:r>
       <w:bookmarkEnd w:id="50"/>
     </w:p>
-    <w:p>
-      <w:pPr>
-        <w:pStyle w:val="ListParagraph"/>
-        <w:spacing w:before="120" w:after="120" w:line="312" w:lineRule="auto"/>
-        <w:ind w:left="0"/>
-        <w:rPr>
-          <w:b/>
-        </w:rPr>
-      </w:pPr>
-    </w:p>
-    <w:p>
-      <w:pPr>
-        <w:pStyle w:val="ListParagraph"/>
-        <w:spacing w:before="120" w:after="120" w:line="312" w:lineRule="auto"/>
-        <w:ind w:left="0"/>
-        <w:rPr>
-          <w:b/>
-        </w:rPr>
-      </w:pPr>
-    </w:p>
+    <w:p/>
     <w:p>
       <w:pPr>
         <w:pStyle w:val="ListParagraph"/>
@@ -11877,6 +12017,7 @@
           <w:numId w:val="41"/>
         </w:numPr>
         <w:spacing w:before="120" w:after="120" w:line="312" w:lineRule="auto"/>
+        <w:ind w:left="360"/>
         <w:rPr>
           <w:b/>
         </w:rPr>
@@ -11887,16 +12028,6 @@
         </w:rPr>
         <w:t>Quản lý sinh viên</w:t>
       </w:r>
-    </w:p>
-    <w:p>
-      <w:pPr>
-        <w:pStyle w:val="ListParagraph"/>
-        <w:spacing w:before="120" w:after="120" w:line="312" w:lineRule="auto"/>
-        <w:ind w:left="1440"/>
-        <w:rPr>
-          <w:b/>
-        </w:rPr>
-      </w:pPr>
     </w:p>
     <w:p>
       <w:pPr>
@@ -11904,16 +12035,16 @@
         <w:keepNext/>
         <w:spacing w:before="120" w:after="120" w:line="312" w:lineRule="auto"/>
         <w:ind w:left="1440" w:hanging="1440"/>
+        <w:jc w:val="center"/>
       </w:pPr>
       <w:r>
         <w:rPr>
           <w:noProof/>
         </w:rPr>
-        <w:lastRenderedPageBreak/>
         <w:drawing>
-          <wp:inline distT="0" distB="0" distL="0" distR="0" wp14:anchorId="5BFDFEA5" wp14:editId="16E6EBAC">
-            <wp:extent cx="5611495" cy="3487495"/>
-            <wp:effectExtent l="0" t="0" r="8255" b="0"/>
+          <wp:inline distT="0" distB="0" distL="0" distR="0" wp14:anchorId="5BFDFEA5" wp14:editId="3F9E3C45">
+            <wp:extent cx="5486400" cy="3409750"/>
+            <wp:effectExtent l="0" t="0" r="0" b="635"/>
             <wp:docPr id="19" name="Picture 1"/>
             <wp:cNvGraphicFramePr>
               <a:graphicFrameLocks xmlns:a="http://schemas.openxmlformats.org/drawingml/2006/main" noChangeAspect="1"/>
@@ -11942,7 +12073,7 @@
                   <pic:spPr bwMode="auto">
                     <a:xfrm>
                       <a:off x="0" y="0"/>
-                      <a:ext cx="5611495" cy="3487495"/>
+                      <a:ext cx="5486400" cy="3409750"/>
                     </a:xfrm>
                     <a:prstGeom prst="rect">
                       <a:avLst/>
@@ -11996,21 +12127,12 @@
     <w:p>
       <w:pPr>
         <w:pStyle w:val="ListParagraph"/>
-        <w:spacing w:before="120" w:after="120" w:line="312" w:lineRule="auto"/>
-        <w:ind w:left="1440" w:hanging="1440"/>
-        <w:rPr>
-          <w:b/>
-        </w:rPr>
-      </w:pPr>
-    </w:p>
-    <w:p>
-      <w:pPr>
-        <w:pStyle w:val="ListParagraph"/>
         <w:numPr>
           <w:ilvl w:val="0"/>
           <w:numId w:val="41"/>
         </w:numPr>
         <w:spacing w:before="120" w:after="120" w:line="312" w:lineRule="auto"/>
+        <w:ind w:left="360"/>
         <w:rPr>
           <w:b/>
         </w:rPr>
@@ -12019,18 +12141,9 @@
         <w:rPr>
           <w:b/>
         </w:rPr>
+        <w:lastRenderedPageBreak/>
         <w:t>Quản lý nhân viên</w:t>
       </w:r>
-    </w:p>
-    <w:p>
-      <w:pPr>
-        <w:pStyle w:val="ListParagraph"/>
-        <w:spacing w:before="120" w:after="120" w:line="312" w:lineRule="auto"/>
-        <w:ind w:left="1440"/>
-        <w:rPr>
-          <w:b/>
-        </w:rPr>
-      </w:pPr>
     </w:p>
     <w:p>
       <w:pPr>
@@ -12038,16 +12151,16 @@
         <w:keepNext/>
         <w:spacing w:before="120" w:after="120" w:line="312" w:lineRule="auto"/>
         <w:ind w:left="1440" w:hanging="1440"/>
+        <w:jc w:val="center"/>
       </w:pPr>
       <w:r>
         <w:rPr>
           <w:noProof/>
         </w:rPr>
-        <w:lastRenderedPageBreak/>
         <w:drawing>
-          <wp:inline distT="0" distB="0" distL="0" distR="0" wp14:anchorId="61E3064B" wp14:editId="2BB3FE78">
-            <wp:extent cx="5611495" cy="3448276"/>
-            <wp:effectExtent l="0" t="0" r="8255" b="0"/>
+          <wp:inline distT="0" distB="0" distL="0" distR="0" wp14:anchorId="61E3064B" wp14:editId="62D0BD81">
+            <wp:extent cx="5394960" cy="3315215"/>
+            <wp:effectExtent l="0" t="0" r="0" b="0"/>
             <wp:docPr id="20" name="Picture 8"/>
             <wp:cNvGraphicFramePr>
               <a:graphicFrameLocks xmlns:a="http://schemas.openxmlformats.org/drawingml/2006/main" noChangeAspect="1"/>
@@ -12076,7 +12189,7 @@
                   <pic:spPr bwMode="auto">
                     <a:xfrm>
                       <a:off x="0" y="0"/>
-                      <a:ext cx="5611495" cy="3448276"/>
+                      <a:ext cx="5394960" cy="3315215"/>
                     </a:xfrm>
                     <a:prstGeom prst="rect">
                       <a:avLst/>
@@ -12130,21 +12243,12 @@
     <w:p>
       <w:pPr>
         <w:pStyle w:val="ListParagraph"/>
-        <w:spacing w:before="120" w:after="120" w:line="312" w:lineRule="auto"/>
-        <w:ind w:left="1440" w:hanging="1440"/>
-        <w:rPr>
-          <w:b/>
-        </w:rPr>
-      </w:pPr>
-    </w:p>
-    <w:p>
-      <w:pPr>
-        <w:pStyle w:val="ListParagraph"/>
         <w:numPr>
           <w:ilvl w:val="0"/>
           <w:numId w:val="41"/>
         </w:numPr>
         <w:spacing w:before="120" w:after="120" w:line="312" w:lineRule="auto"/>
+        <w:ind w:left="360"/>
         <w:rPr>
           <w:b/>
         </w:rPr>
@@ -12162,16 +12266,16 @@
         <w:keepNext/>
         <w:spacing w:before="120" w:after="120" w:line="312" w:lineRule="auto"/>
         <w:ind w:left="1440" w:hanging="1440"/>
+        <w:jc w:val="center"/>
       </w:pPr>
       <w:r>
         <w:rPr>
           <w:noProof/>
         </w:rPr>
-        <w:lastRenderedPageBreak/>
         <w:drawing>
-          <wp:inline distT="0" distB="0" distL="0" distR="0" wp14:anchorId="692B79D9" wp14:editId="286CD631">
-            <wp:extent cx="5611495" cy="3337317"/>
-            <wp:effectExtent l="0" t="0" r="8255" b="0"/>
+          <wp:inline distT="0" distB="0" distL="0" distR="0" wp14:anchorId="692B79D9" wp14:editId="75EB0E94">
+            <wp:extent cx="5394960" cy="3208537"/>
+            <wp:effectExtent l="0" t="0" r="0" b="0"/>
             <wp:docPr id="21" name="Picture 9"/>
             <wp:cNvGraphicFramePr>
               <a:graphicFrameLocks xmlns:a="http://schemas.openxmlformats.org/drawingml/2006/main" noChangeAspect="1"/>
@@ -12200,7 +12304,7 @@
                   <pic:spPr bwMode="auto">
                     <a:xfrm>
                       <a:off x="0" y="0"/>
-                      <a:ext cx="5611495" cy="3337317"/>
+                      <a:ext cx="5394960" cy="3208537"/>
                     </a:xfrm>
                     <a:prstGeom prst="rect">
                       <a:avLst/>
@@ -12259,6 +12363,7 @@
           <w:numId w:val="41"/>
         </w:numPr>
         <w:spacing w:before="120" w:after="120" w:line="312" w:lineRule="auto"/>
+        <w:ind w:left="360"/>
         <w:rPr>
           <w:b/>
         </w:rPr>
@@ -12267,6 +12372,7 @@
         <w:rPr>
           <w:b/>
         </w:rPr>
+        <w:lastRenderedPageBreak/>
         <w:t>Quản lý khen thưởng, kỷ luật</w:t>
       </w:r>
     </w:p>
@@ -12332,7 +12438,6 @@
       <w:pPr>
         <w:pStyle w:val="Caption"/>
         <w:rPr>
-          <w:b/>
           <w:lang w:val="en-US"/>
         </w:rPr>
       </w:pPr>
@@ -12366,6 +12471,7 @@
       </w:r>
       <w:bookmarkEnd w:id="54"/>
     </w:p>
+    <w:p/>
     <w:p>
       <w:pPr>
         <w:pStyle w:val="ListParagraph"/>
@@ -12374,6 +12480,7 @@
           <w:numId w:val="41"/>
         </w:numPr>
         <w:spacing w:before="120" w:after="120" w:line="312" w:lineRule="auto"/>
+        <w:ind w:left="360"/>
         <w:rPr>
           <w:b/>
         </w:rPr>
@@ -12382,7 +12489,6 @@
         <w:rPr>
           <w:b/>
         </w:rPr>
-        <w:lastRenderedPageBreak/>
         <w:t>Quản lý hóa đơn</w:t>
       </w:r>
     </w:p>
@@ -12485,56 +12591,6 @@
     <w:p>
       <w:pPr>
         <w:pStyle w:val="ListParagraph"/>
-        <w:spacing w:before="120" w:after="120" w:line="312" w:lineRule="auto"/>
-        <w:ind w:left="1440" w:hanging="1440"/>
-        <w:rPr>
-          <w:b/>
-        </w:rPr>
-      </w:pPr>
-    </w:p>
-    <w:p>
-      <w:pPr>
-        <w:pStyle w:val="ListParagraph"/>
-        <w:spacing w:before="120" w:after="120" w:line="312" w:lineRule="auto"/>
-        <w:ind w:left="1440" w:hanging="1440"/>
-        <w:rPr>
-          <w:b/>
-        </w:rPr>
-      </w:pPr>
-    </w:p>
-    <w:p>
-      <w:pPr>
-        <w:pStyle w:val="ListParagraph"/>
-        <w:spacing w:before="120" w:after="120" w:line="312" w:lineRule="auto"/>
-        <w:ind w:left="1440" w:hanging="1440"/>
-        <w:rPr>
-          <w:b/>
-        </w:rPr>
-      </w:pPr>
-    </w:p>
-    <w:p>
-      <w:pPr>
-        <w:pStyle w:val="ListParagraph"/>
-        <w:spacing w:before="120" w:after="120" w:line="312" w:lineRule="auto"/>
-        <w:ind w:left="1440" w:hanging="1440"/>
-        <w:rPr>
-          <w:b/>
-        </w:rPr>
-      </w:pPr>
-    </w:p>
-    <w:p>
-      <w:pPr>
-        <w:pStyle w:val="ListParagraph"/>
-        <w:spacing w:before="120" w:after="120" w:line="312" w:lineRule="auto"/>
-        <w:ind w:left="1440" w:hanging="1440"/>
-        <w:rPr>
-          <w:b/>
-        </w:rPr>
-      </w:pPr>
-    </w:p>
-    <w:p>
-      <w:pPr>
-        <w:pStyle w:val="ListParagraph"/>
         <w:numPr>
           <w:ilvl w:val="0"/>
           <w:numId w:val="41"/>
@@ -12548,6 +12604,7 @@
         <w:rPr>
           <w:b/>
         </w:rPr>
+        <w:lastRenderedPageBreak/>
         <w:t>Quản lý phòng</w:t>
       </w:r>
     </w:p>
@@ -12566,7 +12623,6 @@
           <w:sz w:val="28"/>
           <w:szCs w:val="28"/>
         </w:rPr>
-        <w:lastRenderedPageBreak/>
         <w:drawing>
           <wp:inline distT="0" distB="0" distL="0" distR="0" wp14:anchorId="22EAF7CE" wp14:editId="53EEB17A">
             <wp:extent cx="5611495" cy="2946475"/>
@@ -12656,6 +12712,7 @@
           <w:numId w:val="41"/>
         </w:numPr>
         <w:spacing w:before="120" w:after="120" w:line="312" w:lineRule="auto"/>
+        <w:ind w:left="360"/>
         <w:rPr>
           <w:b/>
         </w:rPr>
@@ -12673,6 +12730,7 @@
         <w:keepNext/>
         <w:spacing w:before="120" w:after="120" w:line="312" w:lineRule="auto"/>
         <w:ind w:left="1440" w:hanging="1440"/>
+        <w:jc w:val="center"/>
       </w:pPr>
       <w:r>
         <w:rPr>
@@ -12682,11 +12740,10 @@
           <w:sz w:val="28"/>
           <w:szCs w:val="28"/>
         </w:rPr>
-        <w:lastRenderedPageBreak/>
         <w:drawing>
-          <wp:inline distT="0" distB="0" distL="0" distR="0" wp14:anchorId="6ABB5706" wp14:editId="692FE56C">
-            <wp:extent cx="5611495" cy="3944708"/>
-            <wp:effectExtent l="0" t="0" r="8255" b="0"/>
+          <wp:inline distT="0" distB="0" distL="0" distR="0" wp14:anchorId="6ABB5706" wp14:editId="2832D9D3">
+            <wp:extent cx="5485810" cy="3547110"/>
+            <wp:effectExtent l="0" t="0" r="635" b="0"/>
             <wp:docPr id="60" name="Picture 60"/>
             <wp:cNvGraphicFramePr>
               <a:graphicFrameLocks xmlns:a="http://schemas.openxmlformats.org/drawingml/2006/main" noChangeAspect="1"/>
@@ -12713,7 +12770,7 @@
                   <pic:spPr>
                     <a:xfrm>
                       <a:off x="0" y="0"/>
-                      <a:ext cx="5611495" cy="3944708"/>
+                      <a:ext cx="5487075" cy="3547928"/>
                     </a:xfrm>
                     <a:prstGeom prst="rect">
                       <a:avLst/>
@@ -12772,6 +12829,7 @@
           <w:numId w:val="41"/>
         </w:numPr>
         <w:spacing w:before="120" w:after="120" w:line="312" w:lineRule="auto"/>
+        <w:ind w:left="360"/>
         <w:rPr>
           <w:b/>
         </w:rPr>
@@ -12780,6 +12838,7 @@
         <w:rPr>
           <w:b/>
         </w:rPr>
+        <w:lastRenderedPageBreak/>
         <w:t>Quản lý trường học</w:t>
       </w:r>
     </w:p>
@@ -12887,6 +12946,7 @@
           <w:numId w:val="41"/>
         </w:numPr>
         <w:spacing w:before="120" w:after="120" w:line="312" w:lineRule="auto"/>
+        <w:ind w:left="504"/>
         <w:rPr>
           <w:b/>
         </w:rPr>
@@ -12895,7 +12955,6 @@
         <w:rPr>
           <w:b/>
         </w:rPr>
-        <w:lastRenderedPageBreak/>
         <w:t>Quản lý liên hệ</w:t>
       </w:r>
       <w:r>
@@ -13889,6 +13948,7 @@
               <w:rPr>
                 <w:bCs/>
               </w:rPr>
+              <w:lastRenderedPageBreak/>
               <w:t>ChiSoMoi</w:t>
             </w:r>
           </w:p>
@@ -14893,7 +14953,6 @@
               <w:rPr>
                 <w:bCs/>
               </w:rPr>
-              <w:lastRenderedPageBreak/>
               <w:t>IDP</w:t>
             </w:r>
           </w:p>
@@ -16417,6 +16476,7 @@
               <w:rPr>
                 <w:bCs/>
               </w:rPr>
+              <w:lastRenderedPageBreak/>
               <w:t>IDSV</w:t>
             </w:r>
           </w:p>
@@ -17045,7 +17105,6 @@
               <w:rPr>
                 <w:bCs/>
               </w:rPr>
-              <w:lastRenderedPageBreak/>
               <w:t>Trường</w:t>
             </w:r>
           </w:p>
@@ -19117,9 +19176,7 @@
         </w:rPr>
         <w:t xml:space="preserve"> Nhân viên</w:t>
       </w:r>
-      <w:bookmarkStart w:id="73" w:name="_GoBack"/>
       <w:bookmarkEnd w:id="72"/>
-      <w:bookmarkEnd w:id="73"/>
     </w:p>
     <w:p>
       <w:pPr>
@@ -19135,14 +19192,14 @@
           <w:b/>
         </w:rPr>
       </w:pPr>
-      <w:bookmarkStart w:id="74" w:name="_Toc11692372"/>
+      <w:bookmarkStart w:id="73" w:name="_Toc11692372"/>
       <w:r>
         <w:rPr>
           <w:b/>
         </w:rPr>
         <w:t>Bảng Phòng</w:t>
       </w:r>
-      <w:bookmarkEnd w:id="74"/>
+      <w:bookmarkEnd w:id="73"/>
     </w:p>
     <w:p>
       <w:pPr>
@@ -19220,6 +19277,7 @@
               <w:rPr>
                 <w:bCs/>
               </w:rPr>
+              <w:lastRenderedPageBreak/>
               <w:t>Trường</w:t>
             </w:r>
           </w:p>
@@ -19979,7 +20037,7 @@
           <w:lang w:val="en-US"/>
         </w:rPr>
       </w:pPr>
-      <w:bookmarkStart w:id="75" w:name="_Toc11693994"/>
+      <w:bookmarkStart w:id="74" w:name="_Toc11693994"/>
       <w:r>
         <w:t xml:space="preserve">Bảng  </w:t>
       </w:r>
@@ -20007,7 +20065,7 @@
         </w:rPr>
         <w:t xml:space="preserve"> Phòng</w:t>
       </w:r>
-      <w:bookmarkEnd w:id="75"/>
+      <w:bookmarkEnd w:id="74"/>
     </w:p>
     <w:p>
       <w:pPr>
@@ -20023,15 +20081,14 @@
           <w:b/>
         </w:rPr>
       </w:pPr>
-      <w:bookmarkStart w:id="76" w:name="_Toc11692373"/>
+      <w:bookmarkStart w:id="75" w:name="_Toc11692373"/>
       <w:r>
         <w:rPr>
           <w:b/>
         </w:rPr>
-        <w:lastRenderedPageBreak/>
         <w:t>Bảng Sinh Viên</w:t>
       </w:r>
-      <w:bookmarkEnd w:id="76"/>
+      <w:bookmarkEnd w:id="75"/>
     </w:p>
     <w:p>
       <w:pPr>
@@ -21380,7 +21437,7 @@
           <w:lang w:val="en-US"/>
         </w:rPr>
       </w:pPr>
-      <w:bookmarkStart w:id="77" w:name="_Toc11693995"/>
+      <w:bookmarkStart w:id="76" w:name="_Toc11693995"/>
       <w:r>
         <w:t xml:space="preserve">Bảng  </w:t>
       </w:r>
@@ -21408,9 +21465,10 @@
         </w:rPr>
         <w:t xml:space="preserve"> Sinh viên</w:t>
       </w:r>
+      <w:bookmarkStart w:id="77" w:name="_GoBack"/>
+      <w:bookmarkEnd w:id="76"/>
       <w:bookmarkEnd w:id="77"/>
     </w:p>
-    <w:p/>
     <w:p>
       <w:pPr>
         <w:pStyle w:val="ListParagraph"/>
@@ -22428,11 +22486,6 @@
       </w:r>
       <w:bookmarkEnd w:id="79"/>
     </w:p>
-    <w:p/>
-    <w:p/>
-    <w:p/>
-    <w:p/>
-    <w:p/>
     <w:p>
       <w:pPr>
         <w:pStyle w:val="ListParagraph"/>
@@ -22452,6 +22505,7 @@
         <w:rPr>
           <w:b/>
         </w:rPr>
+        <w:lastRenderedPageBreak/>
         <w:t>Bảng Trường học</w:t>
       </w:r>
       <w:bookmarkEnd w:id="80"/>
@@ -23892,18 +23946,18 @@
           <w:bCs/>
           <w:szCs w:val="26"/>
         </w:rPr>
+        <w:t>Giao diện trang quản lý sinh viên</w:t>
+      </w:r>
+    </w:p>
+    <w:p>
+      <w:pPr>
+        <w:keepNext/>
+      </w:pPr>
+      <w:r>
+        <w:rPr>
+          <w:noProof/>
+        </w:rPr>
         <w:lastRenderedPageBreak/>
-        <w:t>Giao diện trang quản lý sinh viên</w:t>
-      </w:r>
-    </w:p>
-    <w:p>
-      <w:pPr>
-        <w:keepNext/>
-      </w:pPr>
-      <w:r>
-        <w:rPr>
-          <w:noProof/>
-        </w:rPr>
         <w:drawing>
           <wp:inline distT="0" distB="0" distL="0" distR="0" wp14:anchorId="27F508E6" wp14:editId="3BEAADF8">
             <wp:extent cx="5611495" cy="2994660"/>
@@ -24073,7 +24127,6 @@
         <w:rPr>
           <w:b/>
           <w:szCs w:val="26"/>
-          <w:lang w:val="en-US"/>
         </w:rPr>
       </w:pPr>
       <w:bookmarkStart w:id="98" w:name="_Toc11694039"/>
@@ -24099,9 +24152,6 @@
         <w:fldChar w:fldCharType="end"/>
       </w:r>
       <w:r>
-        <w:rPr>
-          <w:lang w:val="en-US"/>
-        </w:rPr>
         <w:t xml:space="preserve"> Giao diện trang danh sách sinh viên</w:t>
       </w:r>
       <w:bookmarkEnd w:id="98"/>
@@ -24124,7 +24174,6 @@
           <w:bCs/>
           <w:szCs w:val="26"/>
         </w:rPr>
-        <w:lastRenderedPageBreak/>
         <w:t>Giao diện trang quản lý hợp đồng</w:t>
       </w:r>
     </w:p>
@@ -24146,6 +24195,7 @@
         <w:rPr>
           <w:noProof/>
         </w:rPr>
+        <w:lastRenderedPageBreak/>
         <w:drawing>
           <wp:inline distT="0" distB="0" distL="0" distR="0" wp14:anchorId="3C450FE7" wp14:editId="572073C9">
             <wp:extent cx="5611495" cy="2994660"/>
@@ -24309,7 +24359,6 @@
         <w:rPr>
           <w:b/>
           <w:szCs w:val="26"/>
-          <w:lang w:val="en-US"/>
         </w:rPr>
       </w:pPr>
       <w:bookmarkStart w:id="100" w:name="_Toc11694041"/>
@@ -24335,9 +24384,6 @@
         <w:fldChar w:fldCharType="end"/>
       </w:r>
       <w:r>
-        <w:rPr>
-          <w:lang w:val="en-US"/>
-        </w:rPr>
         <w:t xml:space="preserve"> Giao diện trang danh sách hợp đồng</w:t>
       </w:r>
       <w:bookmarkEnd w:id="100"/>
@@ -24381,6 +24427,7 @@
         <w:rPr>
           <w:noProof/>
         </w:rPr>
+        <w:lastRenderedPageBreak/>
         <w:drawing>
           <wp:inline distT="0" distB="0" distL="0" distR="0" wp14:anchorId="065DE627" wp14:editId="7EBE4A79">
             <wp:extent cx="5611495" cy="2994660"/>
@@ -24531,9 +24578,6 @@
     <w:p>
       <w:pPr>
         <w:pStyle w:val="Caption"/>
-        <w:rPr>
-          <w:lang w:val="en-US"/>
-        </w:rPr>
       </w:pPr>
       <w:bookmarkStart w:id="102" w:name="_Toc11694043"/>
       <w:r>
@@ -24558,9 +24602,6 @@
         <w:fldChar w:fldCharType="end"/>
       </w:r>
       <w:r>
-        <w:rPr>
-          <w:lang w:val="en-US"/>
-        </w:rPr>
         <w:t xml:space="preserve"> Giao diện trang danh sách hóa đơn</w:t>
       </w:r>
       <w:bookmarkEnd w:id="102"/>
@@ -30142,7 +30183,7 @@
       </w:pPr>
     </w:pPrDefault>
   </w:docDefaults>
-  <w:latentStyles w:defLockedState="0" w:defUIPriority="99" w:defSemiHidden="0" w:defUnhideWhenUsed="0" w:defQFormat="0" w:count="376">
+  <w:latentStyles w:defLockedState="0" w:defUIPriority="99" w:defSemiHidden="0" w:defUnhideWhenUsed="0" w:defQFormat="0" w:count="375">
     <w:lsdException w:name="Normal" w:uiPriority="0" w:qFormat="1"/>
     <w:lsdException w:name="heading 1" w:uiPriority="9" w:qFormat="1"/>
     <w:lsdException w:name="heading 2" w:semiHidden="1" w:uiPriority="9" w:unhideWhenUsed="1" w:qFormat="1"/>
@@ -30518,7 +30559,6 @@
     <w:lsdException w:name="Smart Hyperlink" w:semiHidden="1" w:unhideWhenUsed="1"/>
     <w:lsdException w:name="Hashtag" w:semiHidden="1" w:unhideWhenUsed="1"/>
     <w:lsdException w:name="Unresolved Mention" w:semiHidden="1" w:unhideWhenUsed="1"/>
-    <w:lsdException w:name="Smart Link" w:semiHidden="1" w:unhideWhenUsed="1"/>
   </w:latentStyles>
   <w:style w:type="paragraph" w:default="1" w:styleId="Normal">
     <w:name w:val="Normal"/>
@@ -30750,9 +30790,9 @@
     <w:uiPriority w:val="35"/>
     <w:unhideWhenUsed/>
     <w:qFormat/>
-    <w:rsid w:val="008049B0"/>
+    <w:rsid w:val="003E1F20"/>
     <w:pPr>
-      <w:spacing w:before="100" w:beforeAutospacing="1" w:after="100" w:afterAutospacing="1" w:line="240" w:lineRule="auto"/>
+      <w:spacing w:before="120" w:after="120" w:line="240" w:lineRule="auto"/>
       <w:jc w:val="center"/>
     </w:pPr>
     <w:rPr>
@@ -31289,7 +31329,7 @@
 </file>
 
 <file path=customXml/itemProps1.xml><?xml version="1.0" encoding="utf-8"?>
-<ds:datastoreItem xmlns:ds="http://schemas.openxmlformats.org/officeDocument/2006/customXml" ds:itemID="{541DFC24-CE43-49BE-A42F-6B0D64D3EDAD}">
+<ds:datastoreItem xmlns:ds="http://schemas.openxmlformats.org/officeDocument/2006/customXml" ds:itemID="{E754752F-D5AF-4C6C-B7E2-3AAE6FB86737}">
   <ds:schemaRefs>
     <ds:schemaRef ds:uri="http://schemas.openxmlformats.org/officeDocument/2006/bibliography"/>
   </ds:schemaRefs>

</xml_diff>